<commit_message>
Added some client questions
</commit_message>
<xml_diff>
--- a/docs/UI Group Questions 06-10-2020.docx
+++ b/docs/UI Group Questions 06-10-2020.docx
@@ -30,40 +30,94 @@
       </w:r>
     </w:p>
     <w:p>
-      <w:r>
-        <w:t xml:space="preserve">Describe or send us the judges' mentor evaluation sheet. </w:t>
-      </w:r>
-      <w:proofErr w:type="gramStart"/>
-      <w:r>
-        <w:t>We're</w:t>
-      </w:r>
-      <w:proofErr w:type="gramEnd"/>
-      <w:r>
-        <w:t xml:space="preserve"> not sure how a judge relates to a mentor, and therefore by extension, how a judge should evaluate a mentor. We </w:t>
-      </w:r>
-      <w:proofErr w:type="gramStart"/>
-      <w:r>
-        <w:t>can't</w:t>
-      </w:r>
-      <w:proofErr w:type="gramEnd"/>
-      <w:r>
-        <w:t xml:space="preserve"> build a UI for this without this understanding.</w:t>
-      </w:r>
-    </w:p>
-    <w:p>
-      <w:pPr>
-        <w:pStyle w:val="Heading1"/>
-      </w:pPr>
-      <w:r>
-        <w:t>Pull Reports Queries Questions</w:t>
-      </w:r>
-    </w:p>
-    <w:p>
       <w:pPr>
         <w:pStyle w:val="Heading2"/>
         <w:ind w:left="720"/>
       </w:pPr>
       <w:r>
+        <w:t>Mentor Evaluation Sheet</w:t>
+      </w:r>
+    </w:p>
+    <w:p>
+      <w:pPr>
+        <w:ind w:left="1440"/>
+      </w:pPr>
+      <w:r>
+        <w:t xml:space="preserve">Describe or send us the judges' mentor evaluation sheet. </w:t>
+      </w:r>
+      <w:proofErr w:type="gramStart"/>
+      <w:r>
+        <w:t>We're</w:t>
+      </w:r>
+      <w:proofErr w:type="gramEnd"/>
+      <w:r>
+        <w:t xml:space="preserve"> not sure how a judge relates to a mentor, and therefore by extension, how a judge should evaluate a mentor. We </w:t>
+      </w:r>
+      <w:proofErr w:type="gramStart"/>
+      <w:r>
+        <w:t>can't</w:t>
+      </w:r>
+      <w:proofErr w:type="gramEnd"/>
+      <w:r>
+        <w:t xml:space="preserve"> build a UI for this without this understanding.</w:t>
+      </w:r>
+    </w:p>
+    <w:p>
+      <w:pPr>
+        <w:pStyle w:val="Heading2"/>
+        <w:ind w:left="720"/>
+      </w:pPr>
+      <w:r>
+        <w:t>Reports</w:t>
+      </w:r>
+    </w:p>
+    <w:p>
+      <w:pPr>
+        <w:ind w:left="1440"/>
+      </w:pPr>
+      <w:r>
+        <w:t xml:space="preserve">What sorts of reports will judges run?  </w:t>
+      </w:r>
+    </w:p>
+    <w:p>
+      <w:pPr>
+        <w:pStyle w:val="Heading2"/>
+        <w:ind w:left="720"/>
+      </w:pPr>
+      <w:r>
+        <w:t>Application Review</w:t>
+      </w:r>
+    </w:p>
+    <w:p>
+      <w:pPr>
+        <w:ind w:left="1440"/>
+      </w:pPr>
+      <w:r>
+        <w:t>Are judges involved in application review?  If so, we can add it to the dashboard:</w:t>
+      </w:r>
+    </w:p>
+    <w:p>
+      <w:pPr>
+        <w:ind w:left="2160"/>
+      </w:pPr>
+      <w:r>
+        <w:t xml:space="preserve"> What does the application review form look like if so?  Perhaps it is one of the documents we already have.</w:t>
+      </w:r>
+    </w:p>
+    <w:p>
+      <w:pPr>
+        <w:pStyle w:val="Heading1"/>
+      </w:pPr>
+      <w:r>
+        <w:t>Pull Reports Queries Questions</w:t>
+      </w:r>
+    </w:p>
+    <w:p>
+      <w:pPr>
+        <w:pStyle w:val="Heading2"/>
+        <w:ind w:left="720"/>
+      </w:pPr>
+      <w:r>
         <w:t>Current Applicants in…</w:t>
       </w:r>
     </w:p>
@@ -93,13 +147,7 @@
         <w:rPr>
           <w:rFonts w:ascii="Arial" w:hAnsi="Arial" w:cs="Arial"/>
         </w:rPr>
-        <w:t xml:space="preserve">1. </w:t>
-      </w:r>
-      <w:r>
-        <w:rPr>
-          <w:rFonts w:ascii="Arial" w:hAnsi="Arial" w:cs="Arial"/>
-        </w:rPr>
-        <w:t xml:space="preserve">By Applicant - where in the process map </w:t>
+        <w:t xml:space="preserve">1. By Applicant - where in the process map </w:t>
       </w:r>
       <w:proofErr w:type="gramStart"/>
       <w:r>
@@ -220,13 +268,8 @@
         </w:rPr>
       </w:pPr>
       <w:r>
-        <w:t xml:space="preserve">Would you want to show the application on this page </w:t>
-      </w:r>
-      <w:r>
-        <w:t>alongside</w:t>
-      </w:r>
-      <w:r>
-        <w:t xml:space="preserve"> the grading</w:t>
+        <w:lastRenderedPageBreak/>
+        <w:t>Would you want to show the application on this page alongside the grading</w:t>
       </w:r>
       <w:r>
         <w:t>?</w:t>
@@ -285,7 +328,6 @@
         <w:pStyle w:val="Heading1"/>
       </w:pPr>
       <w:r>
-        <w:lastRenderedPageBreak/>
         <w:t>Pitch Evaluation</w:t>
       </w:r>
     </w:p>
@@ -355,19 +397,7 @@
         <w:rPr>
           <w:color w:val="000000"/>
         </w:rPr>
-        <w:t>What else could be pulled up for managers look at when</w:t>
-      </w:r>
-      <w:r>
-        <w:rPr>
-          <w:color w:val="000000"/>
-        </w:rPr>
-        <w:t xml:space="preserve"> the</w:t>
-      </w:r>
-      <w:r>
-        <w:rPr>
-          <w:color w:val="000000"/>
-        </w:rPr>
-        <w:t xml:space="preserve"> page is loaded?</w:t>
+        <w:t>What else could be pulled up for managers look at when the page is loaded?</w:t>
       </w:r>
     </w:p>
     <w:p/>
@@ -826,6 +856,7 @@
   <w:style w:type="character" w:default="1" w:styleId="DefaultParagraphFont">
     <w:name w:val="Default Paragraph Font"/>
     <w:uiPriority w:val="1"/>
+    <w:semiHidden/>
     <w:unhideWhenUsed/>
   </w:style>
   <w:style w:type="table" w:default="1" w:styleId="TableNormal">

</xml_diff>

<commit_message>
Revision to UI questions
</commit_message>
<xml_diff>
--- a/docs/UI Group Questions 06-10-2020.docx
+++ b/docs/UI Group Questions 06-10-2020.docx
@@ -43,23 +43,7 @@
         <w:ind w:left="1440"/>
       </w:pPr>
       <w:r>
-        <w:t xml:space="preserve">Describe or send us the judges' mentor evaluation sheet. </w:t>
-      </w:r>
-      <w:proofErr w:type="gramStart"/>
-      <w:r>
-        <w:t>We're</w:t>
-      </w:r>
-      <w:proofErr w:type="gramEnd"/>
-      <w:r>
-        <w:t xml:space="preserve"> not sure how a judge relates to a mentor, and therefore by extension, how a judge should evaluate a mentor. We </w:t>
-      </w:r>
-      <w:proofErr w:type="gramStart"/>
-      <w:r>
-        <w:t>can't</w:t>
-      </w:r>
-      <w:proofErr w:type="gramEnd"/>
-      <w:r>
-        <w:t xml:space="preserve"> build a UI for this without this understanding.</w:t>
+        <w:t>Describe or send us the judges' mentor evaluation sheet. We're not sure how a judge relates to a mentor, and therefore by extension, how a judge should evaluate a mentor. We can't build a UI for this without this understanding.</w:t>
       </w:r>
     </w:p>
     <w:p>
@@ -93,15 +77,10 @@
         <w:ind w:left="1440"/>
       </w:pPr>
       <w:r>
-        <w:t>Are judges involved in application review?  If so, we can add it to the dashboard:</w:t>
-      </w:r>
-    </w:p>
-    <w:p>
-      <w:pPr>
-        <w:ind w:left="2160"/>
-      </w:pPr>
-      <w:r>
-        <w:t xml:space="preserve"> What does the application review form look like if so?  Perhaps it is one of the documents we already have.</w:t>
+        <w:t>Are judges involved in application review?  If so, we can add it to the dashboard</w:t>
+      </w:r>
+      <w:r>
+        <w:t>.</w:t>
       </w:r>
     </w:p>
     <w:p>
@@ -147,21 +126,7 @@
         <w:rPr>
           <w:rFonts w:ascii="Arial" w:hAnsi="Arial" w:cs="Arial"/>
         </w:rPr>
-        <w:t xml:space="preserve">1. By Applicant - where in the process map </w:t>
-      </w:r>
-      <w:proofErr w:type="gramStart"/>
-      <w:r>
-        <w:rPr>
-          <w:rFonts w:ascii="Arial" w:hAnsi="Arial" w:cs="Arial"/>
-        </w:rPr>
-        <w:t>are</w:t>
-      </w:r>
-      <w:proofErr w:type="gramEnd"/>
-      <w:r>
-        <w:rPr>
-          <w:rFonts w:ascii="Arial" w:hAnsi="Arial" w:cs="Arial"/>
-        </w:rPr>
-        <w:t xml:space="preserve"> they?</w:t>
+        <w:t>1. By Applicant - where in the process map are they?</w:t>
       </w:r>
       <w:r>
         <w:rPr>
@@ -182,15 +147,7 @@
         <w:ind w:left="1440"/>
       </w:pPr>
       <w:r>
-        <w:t xml:space="preserve">What are the steps in the process and how are those </w:t>
-      </w:r>
-      <w:proofErr w:type="gramStart"/>
-      <w:r>
-        <w:t>entered into</w:t>
-      </w:r>
-      <w:proofErr w:type="gramEnd"/>
-      <w:r>
-        <w:t xml:space="preserve"> the database?</w:t>
+        <w:t>What are the steps in the process and how are those entered into the database?</w:t>
       </w:r>
     </w:p>
     <w:p>
@@ -224,15 +181,7 @@
         <w:ind w:left="1440"/>
       </w:pPr>
       <w:r>
-        <w:t xml:space="preserve">Could you expand upon what ‘Consolidation’ is and the process you go through for consolidation?  For context, we are looking for the sort of information </w:t>
-      </w:r>
-      <w:proofErr w:type="gramStart"/>
-      <w:r>
-        <w:t>we’d</w:t>
-      </w:r>
-      <w:proofErr w:type="gramEnd"/>
-      <w:r>
-        <w:t xml:space="preserve"> need to build a query.</w:t>
+        <w:t>Could you expand upon what ‘Consolidation’ is and the process you go through for consolidation?  For context, we are looking for the sort of information we’d need to build a query.</w:t>
       </w:r>
     </w:p>
     <w:p>
@@ -268,7 +217,6 @@
         </w:rPr>
       </w:pPr>
       <w:r>
-        <w:lastRenderedPageBreak/>
         <w:t>Would you want to show the application on this page alongside the grading</w:t>
       </w:r>
       <w:r>
@@ -290,6 +238,7 @@
         <w:pStyle w:val="Heading1"/>
       </w:pPr>
       <w:r>
+        <w:lastRenderedPageBreak/>
         <w:t>Mentor Dashboard</w:t>
       </w:r>
     </w:p>
@@ -364,21 +313,7 @@
         <w:rPr>
           <w:color w:val="000000"/>
         </w:rPr>
-        <w:t xml:space="preserve">What sort of user data is important to see </w:t>
-      </w:r>
-      <w:proofErr w:type="gramStart"/>
-      <w:r>
-        <w:rPr>
-          <w:color w:val="000000"/>
-        </w:rPr>
-        <w:t>at a glance</w:t>
-      </w:r>
-      <w:proofErr w:type="gramEnd"/>
-      <w:r>
-        <w:rPr>
-          <w:color w:val="000000"/>
-        </w:rPr>
-        <w:t xml:space="preserve"> here? What columns would best fit the business need?</w:t>
+        <w:t>What sort of user data is important to see at a glance here? What columns would best fit the business need?</w:t>
       </w:r>
     </w:p>
     <w:p>

</xml_diff>